<commit_message>
adding march 22 slides
</commit_message>
<xml_diff>
--- a/assignments/Methods Plan Assignment.docx
+++ b/assignments/Methods Plan Assignment.docx
@@ -60,6 +60,8 @@
     </w:p>
     <w:p/>
     <w:p/>
+    <w:p/>
+    <w:p/>
     <w:p>
       <w:r>
         <w:t xml:space="preserve">What is your </w:t>
@@ -77,6 +79,8 @@
     </w:p>
     <w:p/>
     <w:p/>
+    <w:p/>
+    <w:p/>
     <w:p>
       <w:r>
         <w:t xml:space="preserve">Which identities will you use to operationalize your independent variable? </w:t>
@@ -84,17 +88,15 @@
     </w:p>
     <w:p/>
     <w:p/>
+    <w:p/>
+    <w:p/>
     <w:p>
       <w:r>
-        <w:t xml:space="preserve">Which </w:t>
-      </w:r>
-      <w:r>
-        <w:t>behaviors</w:t>
-      </w:r>
-      <w:r>
-        <w:t xml:space="preserve"> will you use to operationalize your independent variable? </w:t>
+        <w:t xml:space="preserve">Which behaviors will you use to operationalize your independent variable? </w:t>
       </w:r>
     </w:p>
+    <w:p/>
+    <w:p/>
     <w:p/>
     <w:p/>
     <w:p>
@@ -114,6 +116,8 @@
     </w:p>
     <w:p/>
     <w:p/>
+    <w:p/>
+    <w:p/>
     <w:p>
       <w:r>
         <w:t>Which ACT outcome will you use to measure your dependent variable (deflection, emotions (consequent or characteristic), or expected behavior (</w:t>
@@ -130,6 +134,9 @@
         <w:t xml:space="preserve"> </w:t>
       </w:r>
     </w:p>
+    <w:p/>
+    <w:p/>
+    <w:p/>
     <w:p/>
     <w:p>
       <w:r>

</xml_diff>